<commit_message>
Small Updates in the Documentation Design
</commit_message>
<xml_diff>
--- a/Project Documentation Part 2.docx
+++ b/Project Documentation Part 2.docx
@@ -13788,14 +13788,12 @@
     <w:bookmarkStart w:id="38" w:name="_Toc123970758"/>
     <w:p>
       <w:pPr>
-        <w:widowControl w:val="0"/>
-        <w:spacing w:before="119" w:after="0" w:line="360" w:lineRule="auto"/>
-        <w:ind w:left="157" w:hanging="360"/>
+        <w:pStyle w:val="StyleFive"/>
         <w:jc w:val="center"/>
-        <w:outlineLvl w:val="0"/>
-        <w:rPr>
-          <w:rFonts w:asciiTheme="majorBidi" w:eastAsia="Times New Roman" w:hAnsiTheme="majorBidi" w:cstheme="majorBidi"/>
-          <w:b/>
+        <w:rPr>
+          <w:rFonts w:asciiTheme="majorBidi" w:hAnsiTheme="majorBidi" w:cstheme="majorBidi"/>
+          <w:b/>
+          <w:bCs/>
           <w:color w:val="000000" w:themeColor="text1"/>
           <w:sz w:val="96"/>
           <w:szCs w:val="96"/>
@@ -13803,7 +13801,12 @@
       </w:pPr>
       <w:r>
         <w:rPr>
+          <w:rFonts w:asciiTheme="majorBidi" w:hAnsiTheme="majorBidi" w:cstheme="majorBidi"/>
+          <w:b/>
+          <w:bCs/>
           <w:noProof/>
+          <w:sz w:val="96"/>
+          <w:szCs w:val="96"/>
         </w:rPr>
         <mc:AlternateContent>
           <mc:Choice Requires="wps">
@@ -13876,8 +13879,9 @@
       <w:bookmarkEnd w:id="37"/>
       <w:r>
         <w:rPr>
-          <w:rFonts w:asciiTheme="majorBidi" w:eastAsia="Times New Roman" w:hAnsiTheme="majorBidi" w:cstheme="majorBidi"/>
-          <w:b/>
+          <w:rFonts w:asciiTheme="majorBidi" w:hAnsiTheme="majorBidi" w:cstheme="majorBidi"/>
+          <w:b/>
+          <w:bCs/>
           <w:sz w:val="96"/>
           <w:szCs w:val="96"/>
         </w:rPr>
@@ -13887,22 +13891,6 @@
     </w:p>
     <w:p>
       <w:pPr>
-        <w:widowControl w:val="0"/>
-        <w:spacing w:before="119" w:after="0" w:line="360" w:lineRule="auto"/>
-        <w:ind w:left="157" w:hanging="360"/>
-        <w:jc w:val="center"/>
-        <w:outlineLvl w:val="0"/>
-        <w:rPr>
-          <w:rFonts w:asciiTheme="majorBidi" w:eastAsia="Times New Roman" w:hAnsiTheme="majorBidi" w:cstheme="majorBidi"/>
-          <w:b/>
-          <w:color w:val="000000" w:themeColor="text1"/>
-          <w:sz w:val="36"/>
-          <w:szCs w:val="36"/>
-        </w:rPr>
-      </w:pPr>
-    </w:p>
-    <w:p>
-      <w:pPr>
         <w:spacing w:after="200" w:line="276" w:lineRule="auto"/>
         <w:ind w:left="720" w:hanging="360"/>
         <w:rPr>
@@ -13921,28 +13909,32 @@
     </w:p>
     <w:p>
       <w:pPr>
-        <w:spacing w:after="200" w:line="276" w:lineRule="auto"/>
-        <w:ind w:left="720" w:hanging="360"/>
-        <w:rPr>
-          <w:rFonts w:ascii="Calibri" w:eastAsia="Calibri" w:hAnsi="Calibri" w:cs="Calibri"/>
-        </w:rPr>
-      </w:pPr>
-    </w:p>
-    <w:p>
-      <w:pPr>
-        <w:spacing w:after="200" w:line="276" w:lineRule="auto"/>
-        <w:ind w:left="720" w:hanging="360"/>
-        <w:rPr>
-          <w:rFonts w:ascii="Calibri" w:eastAsia="Calibri" w:hAnsi="Calibri" w:cs="Calibri"/>
-        </w:rPr>
-      </w:pPr>
-    </w:p>
-    <w:p>
-      <w:pPr>
-        <w:spacing w:after="0" w:line="360" w:lineRule="auto"/>
-        <w:rPr>
-          <w:rFonts w:asciiTheme="majorBidi" w:eastAsia="Calibri" w:hAnsiTheme="majorBidi" w:cstheme="majorBidi"/>
-        </w:rPr>
+        <w:pStyle w:val="StyleFive"/>
+      </w:pPr>
+    </w:p>
+    <w:p>
+      <w:pPr>
+        <w:pStyle w:val="StyleFive"/>
+      </w:pPr>
+    </w:p>
+    <w:p>
+      <w:pPr>
+        <w:pStyle w:val="StyleFive"/>
+      </w:pPr>
+    </w:p>
+    <w:p>
+      <w:pPr>
+        <w:pStyle w:val="StyleFive"/>
+      </w:pPr>
+    </w:p>
+    <w:p>
+      <w:pPr>
+        <w:pStyle w:val="StyleFive"/>
+      </w:pPr>
+    </w:p>
+    <w:p>
+      <w:pPr>
+        <w:pStyle w:val="StyleFive"/>
       </w:pPr>
     </w:p>
     <w:p>
@@ -14285,8 +14277,6 @@
       <w:pPr>
         <w:keepNext/>
         <w:spacing w:after="200" w:line="240" w:lineRule="auto"/>
-        <w:ind w:left="720" w:hanging="360"/>
-        <w:jc w:val="center"/>
         <w:rPr>
           <w:rFonts w:ascii="Calibri" w:eastAsia="Calibri" w:hAnsi="Calibri" w:cs="Calibri"/>
           <w:i/>
@@ -15498,14 +15488,12 @@
     </w:p>
     <w:p>
       <w:pPr>
-        <w:widowControl w:val="0"/>
-        <w:spacing w:before="119" w:after="0" w:line="360" w:lineRule="auto"/>
-        <w:ind w:hanging="15"/>
+        <w:pStyle w:val="StyleFive"/>
         <w:jc w:val="center"/>
-        <w:outlineLvl w:val="0"/>
-        <w:rPr>
-          <w:rFonts w:asciiTheme="majorBidi" w:eastAsia="Times New Roman" w:hAnsiTheme="majorBidi" w:cstheme="majorBidi"/>
-          <w:b/>
+        <w:rPr>
+          <w:rFonts w:asciiTheme="majorBidi" w:hAnsiTheme="majorBidi" w:cstheme="majorBidi"/>
+          <w:b/>
+          <w:bCs/>
           <w:color w:val="000000" w:themeColor="text1"/>
           <w:sz w:val="96"/>
           <w:szCs w:val="96"/>
@@ -15513,7 +15501,12 @@
       </w:pPr>
       <w:r>
         <w:rPr>
+          <w:rFonts w:asciiTheme="majorBidi" w:hAnsiTheme="majorBidi" w:cstheme="majorBidi"/>
+          <w:b/>
+          <w:bCs/>
           <w:noProof/>
+          <w:sz w:val="96"/>
+          <w:szCs w:val="96"/>
         </w:rPr>
         <mc:AlternateContent>
           <mc:Choice Requires="wps">
@@ -15583,7 +15576,7 @@
       </w:r>
       <w:r>
         <w:rPr>
-          <w:rFonts w:asciiTheme="majorBidi" w:eastAsia="Times New Roman" w:hAnsiTheme="majorBidi" w:cstheme="majorBidi"/>
+          <w:rFonts w:asciiTheme="majorBidi" w:hAnsiTheme="majorBidi" w:cstheme="majorBidi"/>
           <w:b/>
           <w:bCs/>
           <w:sz w:val="96"/>
@@ -19910,8 +19903,6 @@
           <w:numId w:val="2"/>
         </w:numPr>
       </w:pPr>
-      <w:bookmarkStart w:id="59" w:name="_GoBack"/>
-      <w:bookmarkEnd w:id="59"/>
       <w:r>
         <w:lastRenderedPageBreak/>
         <w:t xml:space="preserve">Back-End Testing </w:t>
@@ -20017,66 +20008,52 @@
     </w:p>
     <w:p>
       <w:pPr>
-        <w:widowControl w:val="0"/>
-        <w:spacing w:before="119" w:after="0" w:line="360" w:lineRule="auto"/>
-        <w:ind w:left="157" w:hanging="360"/>
-        <w:jc w:val="center"/>
-        <w:outlineLvl w:val="0"/>
-        <w:rPr>
-          <w:rFonts w:asciiTheme="majorBidi" w:eastAsia="Times New Roman" w:hAnsiTheme="majorBidi" w:cstheme="majorBidi"/>
-          <w:b/>
-          <w:color w:val="000000" w:themeColor="text1"/>
-          <w:sz w:val="96"/>
-          <w:szCs w:val="96"/>
-        </w:rPr>
-      </w:pPr>
-    </w:p>
-    <w:p>
-      <w:pPr>
-        <w:widowControl w:val="0"/>
-        <w:spacing w:before="119" w:after="0" w:line="360" w:lineRule="auto"/>
-        <w:ind w:left="157" w:hanging="360"/>
-        <w:jc w:val="center"/>
-        <w:outlineLvl w:val="0"/>
-        <w:rPr>
-          <w:rFonts w:asciiTheme="majorBidi" w:eastAsia="Times New Roman" w:hAnsiTheme="majorBidi" w:cstheme="majorBidi"/>
-          <w:b/>
-          <w:color w:val="000000" w:themeColor="text1"/>
-          <w:sz w:val="96"/>
-          <w:szCs w:val="96"/>
-        </w:rPr>
-      </w:pPr>
-    </w:p>
-    <w:p>
-      <w:pPr>
-        <w:widowControl w:val="0"/>
-        <w:spacing w:before="119" w:after="0" w:line="360" w:lineRule="auto"/>
-        <w:ind w:left="157" w:hanging="360"/>
-        <w:jc w:val="center"/>
-        <w:outlineLvl w:val="0"/>
-        <w:rPr>
-          <w:rFonts w:asciiTheme="majorBidi" w:eastAsia="Times New Roman" w:hAnsiTheme="majorBidi" w:cstheme="majorBidi"/>
-          <w:b/>
-          <w:color w:val="000000" w:themeColor="text1"/>
-          <w:sz w:val="96"/>
-          <w:szCs w:val="96"/>
-        </w:rPr>
-      </w:pPr>
-    </w:p>
-    <w:p>
-      <w:pPr>
-        <w:widowControl w:val="0"/>
-        <w:spacing w:before="119" w:after="0" w:line="360" w:lineRule="auto"/>
-        <w:ind w:left="157" w:hanging="360"/>
-        <w:jc w:val="center"/>
-        <w:outlineLvl w:val="0"/>
-        <w:rPr>
-          <w:rFonts w:asciiTheme="majorBidi" w:eastAsia="Times New Roman" w:hAnsiTheme="majorBidi" w:cstheme="majorBidi"/>
-          <w:b/>
-          <w:color w:val="000000" w:themeColor="text1"/>
-          <w:sz w:val="48"/>
-          <w:szCs w:val="48"/>
-        </w:rPr>
+        <w:pStyle w:val="StyleFive"/>
+      </w:pPr>
+    </w:p>
+    <w:p>
+      <w:pPr>
+        <w:pStyle w:val="StyleFive"/>
+      </w:pPr>
+    </w:p>
+    <w:p>
+      <w:pPr>
+        <w:pStyle w:val="StyleFive"/>
+      </w:pPr>
+    </w:p>
+    <w:p>
+      <w:pPr>
+        <w:pStyle w:val="StyleFive"/>
+      </w:pPr>
+    </w:p>
+    <w:p>
+      <w:pPr>
+        <w:pStyle w:val="StyleFive"/>
+      </w:pPr>
+    </w:p>
+    <w:p>
+      <w:pPr>
+        <w:pStyle w:val="StyleFive"/>
+      </w:pPr>
+    </w:p>
+    <w:p>
+      <w:pPr>
+        <w:pStyle w:val="StyleFive"/>
+      </w:pPr>
+    </w:p>
+    <w:p>
+      <w:pPr>
+        <w:pStyle w:val="StyleFive"/>
+      </w:pPr>
+    </w:p>
+    <w:p>
+      <w:pPr>
+        <w:pStyle w:val="StyleFive"/>
+      </w:pPr>
+    </w:p>
+    <w:p>
+      <w:pPr>
+        <w:pStyle w:val="StyleFive"/>
       </w:pPr>
     </w:p>
     <w:p>
@@ -20186,14 +20163,12 @@
     </w:p>
     <w:p>
       <w:pPr>
-        <w:widowControl w:val="0"/>
-        <w:spacing w:before="119" w:after="0" w:line="360" w:lineRule="auto"/>
-        <w:ind w:left="157" w:hanging="360"/>
+        <w:pStyle w:val="StyleFive"/>
         <w:jc w:val="center"/>
-        <w:outlineLvl w:val="0"/>
-        <w:rPr>
-          <w:rFonts w:asciiTheme="majorBidi" w:eastAsia="Times New Roman" w:hAnsiTheme="majorBidi" w:cstheme="majorBidi"/>
-          <w:b/>
+        <w:rPr>
+          <w:rFonts w:asciiTheme="majorBidi" w:hAnsiTheme="majorBidi" w:cstheme="majorBidi"/>
+          <w:b/>
+          <w:bCs/>
           <w:color w:val="000000" w:themeColor="text1"/>
           <w:sz w:val="96"/>
           <w:szCs w:val="96"/>
@@ -20201,7 +20176,12 @@
       </w:pPr>
       <w:r>
         <w:rPr>
+          <w:rFonts w:asciiTheme="majorBidi" w:hAnsiTheme="majorBidi" w:cstheme="majorBidi"/>
+          <w:b/>
+          <w:bCs/>
           <w:noProof/>
+          <w:sz w:val="96"/>
+          <w:szCs w:val="96"/>
         </w:rPr>
         <mc:AlternateContent>
           <mc:Choice Requires="wps">
@@ -20271,7 +20251,7 @@
       </w:r>
       <w:r>
         <w:rPr>
-          <w:rFonts w:asciiTheme="majorBidi" w:eastAsia="Times New Roman" w:hAnsiTheme="majorBidi" w:cstheme="majorBidi"/>
+          <w:rFonts w:asciiTheme="majorBidi" w:hAnsiTheme="majorBidi" w:cstheme="majorBidi"/>
           <w:b/>
           <w:bCs/>
           <w:sz w:val="96"/>
@@ -20282,34 +20262,52 @@
     </w:p>
     <w:p>
       <w:pPr>
-        <w:widowControl w:val="0"/>
-        <w:spacing w:before="119" w:after="0" w:line="360" w:lineRule="auto"/>
-        <w:ind w:left="157" w:hanging="360"/>
-        <w:jc w:val="center"/>
-        <w:outlineLvl w:val="0"/>
-        <w:rPr>
-          <w:rFonts w:asciiTheme="majorBidi" w:eastAsia="Times New Roman" w:hAnsiTheme="majorBidi" w:cstheme="majorBidi"/>
-          <w:b/>
-          <w:color w:val="000000" w:themeColor="text1"/>
-          <w:sz w:val="96"/>
-          <w:szCs w:val="96"/>
-        </w:rPr>
-      </w:pPr>
-    </w:p>
-    <w:p>
-      <w:pPr>
-        <w:widowControl w:val="0"/>
-        <w:spacing w:before="119" w:after="0" w:line="360" w:lineRule="auto"/>
-        <w:ind w:left="157" w:hanging="360"/>
-        <w:jc w:val="center"/>
-        <w:outlineLvl w:val="0"/>
-        <w:rPr>
-          <w:rFonts w:asciiTheme="majorBidi" w:eastAsia="Times New Roman" w:hAnsiTheme="majorBidi" w:cstheme="majorBidi"/>
-          <w:b/>
-          <w:color w:val="000000" w:themeColor="text1"/>
-          <w:sz w:val="96"/>
-          <w:szCs w:val="96"/>
-        </w:rPr>
+        <w:pStyle w:val="StyleFive"/>
+      </w:pPr>
+    </w:p>
+    <w:p>
+      <w:pPr>
+        <w:pStyle w:val="StyleFive"/>
+      </w:pPr>
+    </w:p>
+    <w:p>
+      <w:pPr>
+        <w:pStyle w:val="StyleFive"/>
+      </w:pPr>
+    </w:p>
+    <w:p>
+      <w:pPr>
+        <w:pStyle w:val="StyleFive"/>
+      </w:pPr>
+    </w:p>
+    <w:p>
+      <w:pPr>
+        <w:pStyle w:val="StyleFive"/>
+      </w:pPr>
+    </w:p>
+    <w:p>
+      <w:pPr>
+        <w:pStyle w:val="StyleFive"/>
+      </w:pPr>
+    </w:p>
+    <w:p>
+      <w:pPr>
+        <w:pStyle w:val="StyleFive"/>
+      </w:pPr>
+    </w:p>
+    <w:p>
+      <w:pPr>
+        <w:pStyle w:val="StyleFive"/>
+      </w:pPr>
+    </w:p>
+    <w:p>
+      <w:pPr>
+        <w:pStyle w:val="StyleFive"/>
+      </w:pPr>
+    </w:p>
+    <w:p>
+      <w:pPr>
+        <w:pStyle w:val="StyleFive"/>
       </w:pPr>
     </w:p>
     <w:p>
@@ -20327,6 +20325,18 @@
           <w:szCs w:val="36"/>
         </w:rPr>
       </w:pPr>
+      <w:r>
+        <w:rPr>
+          <w:rFonts w:asciiTheme="majorBidi" w:eastAsia="Times New Roman" w:hAnsiTheme="majorBidi" w:cstheme="majorBidi"/>
+          <w:b/>
+          <w:bCs/>
+          <w:color w:val="000000" w:themeColor="text1"/>
+          <w:sz w:val="36"/>
+          <w:szCs w:val="36"/>
+        </w:rPr>
+        <w:lastRenderedPageBreak/>
+        <w:t>6.1 Evaluation Techniques</w:t>
+      </w:r>
     </w:p>
     <w:p>
       <w:pPr>
@@ -20339,29 +20349,11 @@
           <w:b/>
           <w:bCs/>
           <w:color w:val="000000" w:themeColor="text1"/>
-          <w:sz w:val="36"/>
-          <w:szCs w:val="36"/>
-        </w:rPr>
-      </w:pPr>
-      <w:r>
-        <w:rPr>
-          <w:rFonts w:asciiTheme="majorBidi" w:eastAsia="Times New Roman" w:hAnsiTheme="majorBidi" w:cstheme="majorBidi"/>
-          <w:b/>
-          <w:bCs/>
-          <w:color w:val="000000" w:themeColor="text1"/>
-          <w:sz w:val="36"/>
-          <w:szCs w:val="36"/>
-        </w:rPr>
-        <w:lastRenderedPageBreak/>
-        <w:t>6.1 Evaluation Techniques</w:t>
-      </w:r>
-    </w:p>
-    <w:p>
-      <w:pPr>
-        <w:widowControl w:val="0"/>
-        <w:spacing w:before="119" w:after="0" w:line="360" w:lineRule="auto"/>
-        <w:ind w:left="157" w:hanging="360"/>
-        <w:outlineLvl w:val="0"/>
+          <w:sz w:val="180"/>
+          <w:szCs w:val="180"/>
+        </w:rPr>
+      </w:pPr>
+      <w:r>
         <w:rPr>
           <w:rFonts w:ascii="Times New Roman" w:eastAsia="Calibri" w:hAnsi="Times New Roman" w:cs="Times New Roman"/>
           <w:b/>
@@ -20369,14 +20361,9 @@
           <w:sz w:val="32"/>
           <w:szCs w:val="32"/>
         </w:rPr>
-      </w:pPr>
-    </w:p>
-    <w:p>
-      <w:pPr>
-        <w:widowControl w:val="0"/>
-        <w:spacing w:before="119" w:after="0" w:line="360" w:lineRule="auto"/>
-        <w:ind w:left="157" w:hanging="360"/>
-        <w:outlineLvl w:val="0"/>
+        <w:t>6.</w:t>
+      </w:r>
+      <w:r>
         <w:rPr>
           <w:rFonts w:ascii="Times New Roman" w:eastAsia="Calibri" w:hAnsi="Times New Roman" w:cs="Times New Roman"/>
           <w:b/>
@@ -20384,14 +20371,9 @@
           <w:sz w:val="32"/>
           <w:szCs w:val="32"/>
         </w:rPr>
-      </w:pPr>
-    </w:p>
-    <w:p>
-      <w:pPr>
-        <w:widowControl w:val="0"/>
-        <w:spacing w:before="119" w:after="0" w:line="360" w:lineRule="auto"/>
-        <w:ind w:left="157" w:hanging="360"/>
-        <w:outlineLvl w:val="0"/>
+        <w:t>2</w:t>
+      </w:r>
+      <w:r>
         <w:rPr>
           <w:rFonts w:ascii="Times New Roman" w:eastAsia="Calibri" w:hAnsi="Times New Roman" w:cs="Times New Roman"/>
           <w:b/>
@@ -20399,114 +20381,8 @@
           <w:sz w:val="32"/>
           <w:szCs w:val="32"/>
         </w:rPr>
-      </w:pPr>
-    </w:p>
-    <w:p>
-      <w:pPr>
-        <w:widowControl w:val="0"/>
-        <w:spacing w:before="119" w:after="0" w:line="360" w:lineRule="auto"/>
-        <w:ind w:left="157" w:hanging="360"/>
-        <w:outlineLvl w:val="0"/>
-        <w:rPr>
-          <w:rFonts w:ascii="Times New Roman" w:eastAsia="Calibri" w:hAnsi="Times New Roman" w:cs="Times New Roman"/>
-          <w:b/>
-          <w:bCs/>
-          <w:sz w:val="32"/>
-          <w:szCs w:val="32"/>
-        </w:rPr>
-      </w:pPr>
-    </w:p>
-    <w:p>
-      <w:pPr>
-        <w:widowControl w:val="0"/>
-        <w:spacing w:before="119" w:after="0" w:line="360" w:lineRule="auto"/>
-        <w:ind w:left="157" w:hanging="360"/>
-        <w:outlineLvl w:val="0"/>
-        <w:rPr>
-          <w:rFonts w:ascii="Times New Roman" w:eastAsia="Calibri" w:hAnsi="Times New Roman" w:cs="Times New Roman"/>
-          <w:b/>
-          <w:bCs/>
-          <w:sz w:val="32"/>
-          <w:szCs w:val="32"/>
-        </w:rPr>
-      </w:pPr>
-    </w:p>
-    <w:p>
-      <w:pPr>
-        <w:widowControl w:val="0"/>
-        <w:spacing w:before="119" w:after="0" w:line="360" w:lineRule="auto"/>
-        <w:ind w:left="157" w:hanging="360"/>
-        <w:outlineLvl w:val="0"/>
-        <w:rPr>
-          <w:rFonts w:ascii="Times New Roman" w:eastAsia="Calibri" w:hAnsi="Times New Roman" w:cs="Times New Roman"/>
-          <w:b/>
-          <w:bCs/>
-          <w:sz w:val="32"/>
-          <w:szCs w:val="32"/>
-        </w:rPr>
-      </w:pPr>
-    </w:p>
-    <w:p>
-      <w:pPr>
-        <w:widowControl w:val="0"/>
-        <w:spacing w:before="119" w:after="0" w:line="360" w:lineRule="auto"/>
-        <w:ind w:left="157" w:hanging="360"/>
-        <w:outlineLvl w:val="0"/>
-        <w:rPr>
-          <w:rFonts w:asciiTheme="majorBidi" w:eastAsia="Times New Roman" w:hAnsiTheme="majorBidi" w:cstheme="majorBidi"/>
-          <w:b/>
-          <w:bCs/>
-          <w:color w:val="000000" w:themeColor="text1"/>
-          <w:sz w:val="180"/>
-          <w:szCs w:val="180"/>
-        </w:rPr>
-      </w:pPr>
-      <w:r>
-        <w:rPr>
-          <w:rFonts w:ascii="Times New Roman" w:eastAsia="Calibri" w:hAnsi="Times New Roman" w:cs="Times New Roman"/>
-          <w:b/>
-          <w:bCs/>
-          <w:sz w:val="32"/>
-          <w:szCs w:val="32"/>
-        </w:rPr>
-        <w:t>6.</w:t>
-      </w:r>
-      <w:r>
-        <w:rPr>
-          <w:rFonts w:ascii="Times New Roman" w:eastAsia="Calibri" w:hAnsi="Times New Roman" w:cs="Times New Roman"/>
-          <w:b/>
-          <w:bCs/>
-          <w:sz w:val="32"/>
-          <w:szCs w:val="32"/>
-        </w:rPr>
-        <w:t>2</w:t>
-      </w:r>
-      <w:r>
-        <w:rPr>
-          <w:rFonts w:ascii="Times New Roman" w:eastAsia="Calibri" w:hAnsi="Times New Roman" w:cs="Times New Roman"/>
-          <w:b/>
-          <w:bCs/>
-          <w:sz w:val="32"/>
-          <w:szCs w:val="32"/>
-        </w:rPr>
         <w:t xml:space="preserve"> Front-End Results</w:t>
       </w:r>
-    </w:p>
-    <w:p>
-      <w:pPr>
-        <w:widowControl w:val="0"/>
-        <w:spacing w:before="119" w:after="0" w:line="360" w:lineRule="auto"/>
-        <w:ind w:left="157" w:hanging="360"/>
-        <w:outlineLvl w:val="0"/>
-        <w:rPr>
-          <w:rFonts w:asciiTheme="majorBidi" w:eastAsia="Times New Roman" w:hAnsiTheme="majorBidi" w:cstheme="majorBidi"/>
-          <w:b/>
-          <w:bCs/>
-          <w:color w:val="000000" w:themeColor="text1"/>
-          <w:sz w:val="180"/>
-          <w:szCs w:val="180"/>
-        </w:rPr>
-      </w:pPr>
     </w:p>
     <w:p>
       <w:pPr>
@@ -20756,78 +20632,61 @@
     </w:p>
     <w:p>
       <w:pPr>
-        <w:widowControl w:val="0"/>
-        <w:spacing w:before="119" w:after="0" w:line="360" w:lineRule="auto"/>
-        <w:ind w:left="157" w:hanging="360"/>
+        <w:pStyle w:val="StyleFive"/>
         <w:jc w:val="center"/>
-        <w:outlineLvl w:val="0"/>
-        <w:rPr>
-          <w:rFonts w:asciiTheme="majorBidi" w:eastAsia="Times New Roman" w:hAnsiTheme="majorBidi" w:cstheme="majorBidi"/>
-          <w:b/>
-          <w:color w:val="000000" w:themeColor="text1"/>
-          <w:sz w:val="72"/>
-          <w:szCs w:val="72"/>
-        </w:rPr>
-      </w:pPr>
-      <w:bookmarkStart w:id="60" w:name="_Hlk137555415"/>
-      <w:bookmarkStart w:id="61" w:name="_Toc123970772"/>
-      <w:r>
-        <w:rPr>
-          <w:rFonts w:asciiTheme="majorBidi" w:eastAsia="Times New Roman" w:hAnsiTheme="majorBidi" w:cstheme="majorBidi"/>
-          <w:b/>
-          <w:bCs/>
-          <w:color w:val="000000" w:themeColor="text1"/>
-          <w:sz w:val="72"/>
-          <w:szCs w:val="72"/>
+        <w:rPr>
+          <w:rFonts w:asciiTheme="majorBidi" w:hAnsiTheme="majorBidi" w:cstheme="majorBidi"/>
+          <w:b/>
+          <w:bCs/>
+          <w:sz w:val="78"/>
+          <w:szCs w:val="78"/>
+        </w:rPr>
+      </w:pPr>
+      <w:bookmarkStart w:id="59" w:name="_Hlk137555415"/>
+      <w:bookmarkStart w:id="60" w:name="_Toc123970772"/>
+      <w:bookmarkStart w:id="61" w:name="_GoBack"/>
+      <w:r>
+        <w:rPr>
+          <w:rFonts w:asciiTheme="majorBidi" w:hAnsiTheme="majorBidi" w:cstheme="majorBidi"/>
+          <w:b/>
+          <w:bCs/>
+          <w:sz w:val="78"/>
+          <w:szCs w:val="78"/>
         </w:rPr>
         <w:t xml:space="preserve">Conclusion </w:t>
       </w:r>
+      <w:bookmarkEnd w:id="59"/>
+      <w:r>
+        <w:rPr>
+          <w:rFonts w:asciiTheme="majorBidi" w:hAnsiTheme="majorBidi" w:cstheme="majorBidi"/>
+          <w:b/>
+          <w:bCs/>
+          <w:sz w:val="78"/>
+          <w:szCs w:val="78"/>
+        </w:rPr>
+        <w:t>&amp;</w:t>
+      </w:r>
+      <w:r>
+        <w:rPr>
+          <w:rFonts w:asciiTheme="majorBidi" w:hAnsiTheme="majorBidi" w:cstheme="majorBidi"/>
+          <w:b/>
+          <w:bCs/>
+          <w:sz w:val="78"/>
+          <w:szCs w:val="78"/>
+        </w:rPr>
+        <w:t xml:space="preserve"> </w:t>
+      </w:r>
+      <w:r>
+        <w:rPr>
+          <w:rFonts w:asciiTheme="majorBidi" w:hAnsiTheme="majorBidi" w:cstheme="majorBidi"/>
+          <w:b/>
+          <w:bCs/>
+          <w:sz w:val="78"/>
+          <w:szCs w:val="78"/>
+        </w:rPr>
+        <w:t>Feature work</w:t>
+      </w:r>
       <w:bookmarkEnd w:id="60"/>
-      <w:r>
-        <w:rPr>
-          <w:rFonts w:asciiTheme="majorBidi" w:eastAsia="Times New Roman" w:hAnsiTheme="majorBidi" w:cstheme="majorBidi"/>
-          <w:b/>
-          <w:bCs/>
-          <w:color w:val="000000" w:themeColor="text1"/>
-          <w:sz w:val="72"/>
-          <w:szCs w:val="72"/>
-        </w:rPr>
-        <w:t>&amp;</w:t>
-      </w:r>
-      <w:r>
-        <w:rPr>
-          <w:rFonts w:asciiTheme="majorBidi" w:eastAsia="Times New Roman" w:hAnsiTheme="majorBidi" w:cstheme="majorBidi"/>
-          <w:b/>
-          <w:bCs/>
-          <w:color w:val="000000" w:themeColor="text1"/>
-          <w:sz w:val="72"/>
-          <w:szCs w:val="72"/>
-        </w:rPr>
-        <w:t xml:space="preserve"> </w:t>
-      </w:r>
-      <w:r>
-        <w:rPr>
-          <w:rFonts w:asciiTheme="majorBidi" w:eastAsia="Times New Roman" w:hAnsiTheme="majorBidi" w:cstheme="majorBidi"/>
-          <w:b/>
-          <w:bCs/>
-          <w:color w:val="000000" w:themeColor="text1"/>
-          <w:sz w:val="72"/>
-          <w:szCs w:val="72"/>
-        </w:rPr>
-        <w:t xml:space="preserve">Feature work </w:t>
-      </w:r>
-      <w:r>
-        <w:rPr>
-          <w:rFonts w:asciiTheme="majorBidi" w:eastAsia="Times New Roman" w:hAnsiTheme="majorBidi" w:cstheme="majorBidi" w:hint="cs"/>
-          <w:b/>
-          <w:bCs/>
-          <w:color w:val="000000" w:themeColor="text1"/>
-          <w:sz w:val="72"/>
-          <w:szCs w:val="72"/>
-          <w:rtl/>
-        </w:rPr>
-        <w:t xml:space="preserve"> </w:t>
-      </w:r>
       <w:bookmarkEnd w:id="61"/>
     </w:p>
     <w:bookmarkStart w:id="62" w:name="_Toc123970773"/>
@@ -22399,6 +22258,7 @@
         <w:docPartGallery w:val="AutoText"/>
       </w:docPartObj>
     </w:sdtPr>
+    <w:sdtEndPr/>
     <w:sdtContent>
       <w:p>
         <w:pPr>
@@ -22418,7 +22278,7 @@
           <w:rPr>
             <w:noProof/>
           </w:rPr>
-          <w:t>51</w:t>
+          <w:t>43</w:t>
         </w:r>
         <w:r>
           <w:fldChar w:fldCharType="end"/>
@@ -22449,6 +22309,7 @@
         <w:docPartGallery w:val="AutoText"/>
       </w:docPartObj>
     </w:sdtPr>
+    <w:sdtEndPr/>
     <w:sdtContent>
       <w:p>
         <w:pPr>
@@ -29510,7 +29371,7 @@
 </file>
 
 <file path=customXml/itemProps2.xml><?xml version="1.0" encoding="utf-8"?>
-<ds:datastoreItem xmlns:ds="http://schemas.openxmlformats.org/officeDocument/2006/customXml" ds:itemID="{EC2F8F13-6AA1-4019-8EEE-4E48062EC9DD}">
+<ds:datastoreItem xmlns:ds="http://schemas.openxmlformats.org/officeDocument/2006/customXml" ds:itemID="{3BD062E5-5C57-4238-9616-1A6488C7C682}">
   <ds:schemaRefs>
     <ds:schemaRef ds:uri="http://schemas.openxmlformats.org/officeDocument/2006/bibliography"/>
   </ds:schemaRefs>

</xml_diff>